<commit_message>
updated CV to match website + revoved pattern on nav bar in small view + changed to one column in small view for skills matrix
</commit_message>
<xml_diff>
--- a/resume/Chester Rivas CV.docx
+++ b/resume/Chester Rivas CV.docx
@@ -368,8 +368,6 @@
         </w:rPr>
         <w:t>, later moved into Flash Development and now</w:t>
       </w:r>
-      <w:bookmarkStart w:id="0" w:name="_GoBack"/>
-      <w:bookmarkEnd w:id="0"/>
       <w:r>
         <w:rPr>
           <w:rFonts w:ascii="Calibri" w:hAnsi="Calibri"/>
@@ -1250,15 +1248,15 @@
           <w:sz w:val="16"/>
           <w:szCs w:val="16"/>
         </w:rPr>
-        <w:t xml:space="preserve">C# </w:t>
-      </w:r>
-      <w:r>
-        <w:rPr>
-          <w:rFonts w:ascii="Calibri" w:hAnsi="Calibri"/>
-          <w:sz w:val="16"/>
-          <w:szCs w:val="16"/>
-        </w:rPr>
-        <w:t xml:space="preserve">(OOP) </w:t>
+        <w:t>C#</w:t>
+      </w:r>
+      <w:r>
+        <w:rPr>
+          <w:rFonts w:ascii="Calibri" w:hAnsi="Calibri"/>
+          <w:sz w:val="16"/>
+          <w:szCs w:val="16"/>
+        </w:rPr>
+        <w:t xml:space="preserve"> </w:t>
       </w:r>
       <w:r>
         <w:rPr>
@@ -2947,7 +2945,15 @@
           <w:sz w:val="14"/>
           <w:szCs w:val="14"/>
         </w:rPr>
-        <w:t>2013 – Current</w:t>
+        <w:t xml:space="preserve">2013 – </w:t>
+      </w:r>
+      <w:r>
+        <w:rPr>
+          <w:rFonts w:ascii="Calibri" w:hAnsi="Calibri"/>
+          <w:sz w:val="14"/>
+          <w:szCs w:val="14"/>
+        </w:rPr>
+        <w:t>November 2013</w:t>
       </w:r>
     </w:p>
     <w:p>
@@ -3193,7 +3199,17 @@
           <w:sz w:val="20"/>
           <w:szCs w:val="20"/>
         </w:rPr>
-        <w:t xml:space="preserve">UI Developer </w:t>
+        <w:t xml:space="preserve">Senior Front End </w:t>
+      </w:r>
+      <w:r>
+        <w:rPr>
+          <w:rFonts w:ascii="Calibri" w:hAnsi="Calibri"/>
+          <w:b/>
+          <w:color w:val="365F91"/>
+          <w:sz w:val="20"/>
+          <w:szCs w:val="20"/>
+        </w:rPr>
+        <w:t xml:space="preserve">Developer </w:t>
       </w:r>
       <w:r>
         <w:rPr>
@@ -3438,7 +3454,27 @@
           <w:sz w:val="20"/>
           <w:szCs w:val="20"/>
         </w:rPr>
-        <w:t>Lead UI Developer</w:t>
+        <w:t xml:space="preserve">Lead </w:t>
+      </w:r>
+      <w:r>
+        <w:rPr>
+          <w:rFonts w:ascii="Calibri" w:hAnsi="Calibri"/>
+          <w:b/>
+          <w:color w:val="365F91"/>
+          <w:sz w:val="20"/>
+          <w:szCs w:val="20"/>
+        </w:rPr>
+        <w:t>Front End</w:t>
+      </w:r>
+      <w:r>
+        <w:rPr>
+          <w:rFonts w:ascii="Calibri" w:hAnsi="Calibri"/>
+          <w:b/>
+          <w:color w:val="365F91"/>
+          <w:sz w:val="20"/>
+          <w:szCs w:val="20"/>
+        </w:rPr>
+        <w:t xml:space="preserve"> Developer</w:t>
       </w:r>
       <w:r>
         <w:rPr>
@@ -4364,7 +4400,17 @@
           <w:sz w:val="20"/>
           <w:szCs w:val="20"/>
         </w:rPr>
-        <w:t xml:space="preserve">Front End Developer </w:t>
+        <w:t>Flash</w:t>
+      </w:r>
+      <w:r>
+        <w:rPr>
+          <w:rFonts w:ascii="Calibri" w:hAnsi="Calibri"/>
+          <w:b/>
+          <w:color w:val="365F91"/>
+          <w:sz w:val="20"/>
+          <w:szCs w:val="20"/>
+        </w:rPr>
+        <w:t xml:space="preserve"> Developer </w:t>
       </w:r>
       <w:r>
         <w:rPr>
@@ -5586,7 +5632,7 @@
           <w:sz w:val="20"/>
           <w:szCs w:val="20"/>
         </w:rPr>
-        <w:t xml:space="preserve"> Front End</w:t>
+        <w:t xml:space="preserve"> </w:t>
       </w:r>
       <w:r>
         <w:rPr>
@@ -5596,8 +5642,10 @@
           <w:sz w:val="20"/>
           <w:szCs w:val="20"/>
         </w:rPr>
-        <w:t xml:space="preserve"> Developer </w:t>
-      </w:r>
+        <w:t>Develo</w:t>
+      </w:r>
+      <w:bookmarkStart w:id="0" w:name="_GoBack"/>
+      <w:bookmarkEnd w:id="0"/>
       <w:r>
         <w:rPr>
           <w:rFonts w:ascii="Calibri" w:hAnsi="Calibri"/>
@@ -5606,7 +5654,27 @@
           <w:sz w:val="20"/>
           <w:szCs w:val="20"/>
         </w:rPr>
-        <w:t>and Designer</w:t>
+        <w:t xml:space="preserve">per </w:t>
+      </w:r>
+      <w:r>
+        <w:rPr>
+          <w:rFonts w:ascii="Calibri" w:hAnsi="Calibri"/>
+          <w:b/>
+          <w:color w:val="365F91"/>
+          <w:sz w:val="20"/>
+          <w:szCs w:val="20"/>
+        </w:rPr>
+        <w:t xml:space="preserve">and </w:t>
+      </w:r>
+      <w:r>
+        <w:rPr>
+          <w:rFonts w:ascii="Calibri" w:hAnsi="Calibri"/>
+          <w:b/>
+          <w:color w:val="365F91"/>
+          <w:sz w:val="20"/>
+          <w:szCs w:val="20"/>
+        </w:rPr>
+        <w:t>Team Lead</w:t>
       </w:r>
       <w:r>
         <w:rPr>
@@ -10278,7 +10346,7 @@
 </file>
 
 <file path=customXml/itemProps1.xml><?xml version="1.0" encoding="utf-8"?>
-<ds:datastoreItem xmlns:ds="http://schemas.openxmlformats.org/officeDocument/2006/customXml" ds:itemID="{2A2FC9BC-DE3F-4A83-81DE-C6BEF2A1F476}">
+<ds:datastoreItem xmlns:ds="http://schemas.openxmlformats.org/officeDocument/2006/customXml" ds:itemID="{7C220F4E-D666-4968-8844-76B765009BF1}">
   <ds:schemaRefs>
     <ds:schemaRef ds:uri="http://schemas.openxmlformats.org/officeDocument/2006/bibliography"/>
   </ds:schemaRefs>

</xml_diff>

<commit_message>
updated skills matrix and reordered it, added RWD
</commit_message>
<xml_diff>
--- a/resume/Chester Rivas CV.docx
+++ b/resume/Chester Rivas CV.docx
@@ -561,6 +561,14 @@
         </w:rPr>
         <w:t xml:space="preserve"> 3 year</w:t>
       </w:r>
+      <w:r>
+        <w:rPr>
+          <w:rFonts w:ascii="Calibri" w:hAnsi="Calibri"/>
+          <w:sz w:val="16"/>
+          <w:szCs w:val="16"/>
+        </w:rPr>
+        <w:t>s</w:t>
+      </w:r>
     </w:p>
     <w:p>
       <w:pPr>
@@ -574,8 +582,6 @@
           <w:szCs w:val="16"/>
         </w:rPr>
       </w:pPr>
-      <w:bookmarkStart w:id="0" w:name="_GoBack"/>
-      <w:bookmarkEnd w:id="0"/>
       <w:r>
         <w:rPr>
           <w:rFonts w:ascii="Calibri" w:hAnsi="Calibri"/>
@@ -626,6 +632,14 @@
         </w:rPr>
         <w:t xml:space="preserve"> year</w:t>
       </w:r>
+      <w:r>
+        <w:rPr>
+          <w:rFonts w:ascii="Calibri" w:hAnsi="Calibri"/>
+          <w:sz w:val="16"/>
+          <w:szCs w:val="16"/>
+        </w:rPr>
+        <w:t>s</w:t>
+      </w:r>
     </w:p>
     <w:p>
       <w:pPr>
@@ -795,6 +809,93 @@
           <w:sz w:val="16"/>
           <w:szCs w:val="16"/>
         </w:rPr>
+        <w:t xml:space="preserve">Responsive Web Design </w:t>
+      </w:r>
+      <w:r>
+        <w:rPr>
+          <w:rFonts w:ascii="Calibri" w:hAnsi="Calibri"/>
+          <w:sz w:val="16"/>
+          <w:szCs w:val="16"/>
+        </w:rPr>
+        <w:t>-</w:t>
+      </w:r>
+      <w:r>
+        <w:rPr>
+          <w:rFonts w:ascii="Calibri" w:hAnsi="Calibri"/>
+          <w:sz w:val="16"/>
+          <w:szCs w:val="16"/>
+        </w:rPr>
+        <w:t xml:space="preserve"> </w:t>
+      </w:r>
+      <w:r>
+        <w:rPr>
+          <w:rFonts w:ascii="Calibri" w:hAnsi="Calibri"/>
+          <w:b/>
+          <w:color w:val="C00000"/>
+          <w:sz w:val="12"/>
+          <w:szCs w:val="12"/>
+        </w:rPr>
+        <w:t>EXPERT</w:t>
+      </w:r>
+      <w:r>
+        <w:rPr>
+          <w:rFonts w:ascii="Calibri" w:hAnsi="Calibri"/>
+          <w:sz w:val="16"/>
+          <w:szCs w:val="16"/>
+        </w:rPr>
+        <w:t xml:space="preserve"> -</w:t>
+      </w:r>
+      <w:r>
+        <w:rPr>
+          <w:rFonts w:ascii="Calibri" w:hAnsi="Calibri"/>
+          <w:sz w:val="16"/>
+          <w:szCs w:val="16"/>
+        </w:rPr>
+        <w:t xml:space="preserve"> </w:t>
+      </w:r>
+      <w:r>
+        <w:rPr>
+          <w:rFonts w:ascii="Calibri" w:hAnsi="Calibri"/>
+          <w:sz w:val="16"/>
+          <w:szCs w:val="16"/>
+        </w:rPr>
+        <w:t>2</w:t>
+      </w:r>
+      <w:r>
+        <w:rPr>
+          <w:rFonts w:ascii="Calibri" w:hAnsi="Calibri"/>
+          <w:sz w:val="16"/>
+          <w:szCs w:val="16"/>
+        </w:rPr>
+        <w:t xml:space="preserve"> year</w:t>
+      </w:r>
+      <w:r>
+        <w:rPr>
+          <w:rFonts w:ascii="Calibri" w:hAnsi="Calibri"/>
+          <w:sz w:val="16"/>
+          <w:szCs w:val="16"/>
+        </w:rPr>
+        <w:t>s</w:t>
+      </w:r>
+    </w:p>
+    <w:p>
+      <w:pPr>
+        <w:numPr>
+          <w:ilvl w:val="0"/>
+          <w:numId w:val="3"/>
+        </w:numPr>
+        <w:rPr>
+          <w:rFonts w:ascii="Calibri" w:hAnsi="Calibri"/>
+          <w:sz w:val="16"/>
+          <w:szCs w:val="16"/>
+        </w:rPr>
+      </w:pPr>
+      <w:r>
+        <w:rPr>
+          <w:rFonts w:ascii="Calibri" w:hAnsi="Calibri"/>
+          <w:sz w:val="16"/>
+          <w:szCs w:val="16"/>
+        </w:rPr>
         <w:t>Grunt</w:t>
       </w:r>
       <w:r>
@@ -937,6 +1038,7 @@
           <w:sz w:val="16"/>
           <w:szCs w:val="16"/>
         </w:rPr>
+        <w:lastRenderedPageBreak/>
         <w:t>SASS/CSS3</w:t>
       </w:r>
       <w:r>
@@ -973,6 +1075,14 @@
         </w:rPr>
         <w:t>- 3 years</w:t>
       </w:r>
+      <w:r>
+        <w:rPr>
+          <w:rFonts w:ascii="Calibri" w:hAnsi="Calibri"/>
+          <w:sz w:val="16"/>
+          <w:szCs w:val="16"/>
+        </w:rPr>
+        <w:t xml:space="preserve">  </w:t>
+      </w:r>
     </w:p>
     <w:p>
       <w:pPr>
@@ -992,7 +1102,7 @@
           <w:sz w:val="16"/>
           <w:szCs w:val="16"/>
         </w:rPr>
-        <w:t xml:space="preserve">Fluid Design/Dev - </w:t>
+        <w:t xml:space="preserve">HTML5 - </w:t>
       </w:r>
       <w:r>
         <w:rPr>
@@ -1010,37 +1120,84 @@
           <w:sz w:val="16"/>
           <w:szCs w:val="16"/>
         </w:rPr>
+        <w:t xml:space="preserve"> - </w:t>
+      </w:r>
+      <w:r>
+        <w:rPr>
+          <w:rFonts w:ascii="Calibri" w:hAnsi="Calibri"/>
+          <w:sz w:val="16"/>
+          <w:szCs w:val="16"/>
+        </w:rPr>
+        <w:t>3</w:t>
+      </w:r>
+      <w:r>
+        <w:rPr>
+          <w:rFonts w:ascii="Calibri" w:hAnsi="Calibri"/>
+          <w:sz w:val="16"/>
+          <w:szCs w:val="16"/>
+        </w:rPr>
+        <w:t xml:space="preserve"> yea</w:t>
+      </w:r>
+      <w:r>
+        <w:rPr>
+          <w:rFonts w:ascii="Calibri" w:hAnsi="Calibri"/>
+          <w:sz w:val="16"/>
+          <w:szCs w:val="16"/>
+        </w:rPr>
+        <w:t>rs</w:t>
+      </w:r>
+    </w:p>
+    <w:p>
+      <w:pPr>
+        <w:numPr>
+          <w:ilvl w:val="0"/>
+          <w:numId w:val="3"/>
+        </w:numPr>
+        <w:rPr>
+          <w:rFonts w:ascii="Calibri" w:hAnsi="Calibri"/>
+          <w:sz w:val="16"/>
+          <w:szCs w:val="16"/>
+        </w:rPr>
+      </w:pPr>
+      <w:r>
+        <w:rPr>
+          <w:rFonts w:ascii="Calibri" w:hAnsi="Calibri"/>
+          <w:sz w:val="16"/>
+          <w:szCs w:val="16"/>
+        </w:rPr>
+        <w:t>F</w:t>
+      </w:r>
+      <w:r>
+        <w:rPr>
+          <w:rFonts w:ascii="Calibri" w:hAnsi="Calibri"/>
+          <w:sz w:val="16"/>
+          <w:szCs w:val="16"/>
+        </w:rPr>
+        <w:t>B</w:t>
+      </w:r>
+      <w:r>
+        <w:rPr>
+          <w:rFonts w:ascii="Calibri" w:hAnsi="Calibri"/>
+          <w:sz w:val="16"/>
+          <w:szCs w:val="16"/>
+        </w:rPr>
+        <w:t xml:space="preserve"> Application </w:t>
+      </w:r>
+      <w:r>
+        <w:rPr>
+          <w:rFonts w:ascii="Calibri" w:hAnsi="Calibri"/>
+          <w:sz w:val="16"/>
+          <w:szCs w:val="16"/>
+        </w:rPr>
+        <w:t>-</w:t>
+      </w:r>
+      <w:r>
+        <w:rPr>
+          <w:rFonts w:ascii="Calibri" w:hAnsi="Calibri"/>
+          <w:sz w:val="16"/>
+          <w:szCs w:val="16"/>
+        </w:rPr>
         <w:t xml:space="preserve"> </w:t>
-      </w:r>
-      <w:r>
-        <w:rPr>
-          <w:rFonts w:ascii="Calibri" w:hAnsi="Calibri"/>
-          <w:sz w:val="16"/>
-          <w:szCs w:val="16"/>
-        </w:rPr>
-        <w:t xml:space="preserve">- 2  </w:t>
-      </w:r>
-    </w:p>
-    <w:p>
-      <w:pPr>
-        <w:numPr>
-          <w:ilvl w:val="0"/>
-          <w:numId w:val="3"/>
-        </w:numPr>
-        <w:rPr>
-          <w:rFonts w:ascii="Calibri" w:hAnsi="Calibri"/>
-          <w:sz w:val="16"/>
-          <w:szCs w:val="16"/>
-        </w:rPr>
-      </w:pPr>
-      <w:r>
-        <w:rPr>
-          <w:rFonts w:ascii="Calibri" w:hAnsi="Calibri"/>
-          <w:sz w:val="16"/>
-          <w:szCs w:val="16"/>
-        </w:rPr>
-        <w:lastRenderedPageBreak/>
-        <w:t xml:space="preserve">HTML5 - </w:t>
       </w:r>
       <w:r>
         <w:rPr>
@@ -1058,23 +1215,23 @@
           <w:sz w:val="16"/>
           <w:szCs w:val="16"/>
         </w:rPr>
-        <w:t xml:space="preserve"> - </w:t>
-      </w:r>
-      <w:r>
-        <w:rPr>
-          <w:rFonts w:ascii="Calibri" w:hAnsi="Calibri"/>
-          <w:sz w:val="16"/>
-          <w:szCs w:val="16"/>
-        </w:rPr>
-        <w:t>3</w:t>
-      </w:r>
-      <w:r>
-        <w:rPr>
-          <w:rFonts w:ascii="Calibri" w:hAnsi="Calibri"/>
-          <w:sz w:val="16"/>
-          <w:szCs w:val="16"/>
-        </w:rPr>
-        <w:t xml:space="preserve"> year</w:t>
+        <w:t xml:space="preserve"> -</w:t>
+      </w:r>
+      <w:r>
+        <w:rPr>
+          <w:rFonts w:ascii="Calibri" w:hAnsi="Calibri"/>
+          <w:sz w:val="16"/>
+          <w:szCs w:val="16"/>
+        </w:rPr>
+        <w:t xml:space="preserve"> 3 year</w:t>
+      </w:r>
+      <w:r>
+        <w:rPr>
+          <w:rFonts w:ascii="Calibri" w:hAnsi="Calibri"/>
+          <w:sz w:val="16"/>
+          <w:szCs w:val="16"/>
+        </w:rPr>
+        <w:t>s</w:t>
       </w:r>
     </w:p>
     <w:p>
@@ -1095,23 +1252,7 @@
           <w:sz w:val="16"/>
           <w:szCs w:val="16"/>
         </w:rPr>
-        <w:t>F</w:t>
-      </w:r>
-      <w:r>
-        <w:rPr>
-          <w:rFonts w:ascii="Calibri" w:hAnsi="Calibri"/>
-          <w:sz w:val="16"/>
-          <w:szCs w:val="16"/>
-        </w:rPr>
-        <w:t>B</w:t>
-      </w:r>
-      <w:r>
-        <w:rPr>
-          <w:rFonts w:ascii="Calibri" w:hAnsi="Calibri"/>
-          <w:sz w:val="16"/>
-          <w:szCs w:val="16"/>
-        </w:rPr>
-        <w:t xml:space="preserve"> Application </w:t>
+        <w:t xml:space="preserve">PHP </w:t>
       </w:r>
       <w:r>
         <w:rPr>
@@ -1128,6 +1269,55 @@
           <w:szCs w:val="16"/>
         </w:rPr>
         <w:t xml:space="preserve"> </w:t>
+      </w:r>
+      <w:r>
+        <w:rPr>
+          <w:rFonts w:ascii="Calibri" w:hAnsi="Calibri"/>
+          <w:b/>
+          <w:color w:val="00B050"/>
+          <w:sz w:val="12"/>
+          <w:szCs w:val="12"/>
+        </w:rPr>
+        <w:t>BASIC</w:t>
+      </w:r>
+      <w:r>
+        <w:rPr>
+          <w:rFonts w:ascii="Calibri" w:hAnsi="Calibri"/>
+          <w:b/>
+          <w:color w:val="00B050"/>
+          <w:sz w:val="12"/>
+          <w:szCs w:val="12"/>
+        </w:rPr>
+        <w:t xml:space="preserve"> </w:t>
+      </w:r>
+      <w:r>
+        <w:rPr>
+          <w:rFonts w:ascii="Calibri" w:hAnsi="Calibri"/>
+          <w:sz w:val="16"/>
+          <w:szCs w:val="16"/>
+        </w:rPr>
+        <w:t>- 1 year</w:t>
+      </w:r>
+    </w:p>
+    <w:p>
+      <w:pPr>
+        <w:numPr>
+          <w:ilvl w:val="0"/>
+          <w:numId w:val="3"/>
+        </w:numPr>
+        <w:rPr>
+          <w:rFonts w:ascii="Calibri" w:hAnsi="Calibri"/>
+          <w:sz w:val="16"/>
+          <w:szCs w:val="16"/>
+        </w:rPr>
+      </w:pPr>
+      <w:r>
+        <w:rPr>
+          <w:rFonts w:ascii="Calibri" w:hAnsi="Calibri"/>
+          <w:sz w:val="16"/>
+          <w:szCs w:val="16"/>
+        </w:rPr>
+        <w:t xml:space="preserve">Photoshop - </w:t>
       </w:r>
       <w:r>
         <w:rPr>
@@ -1145,118 +1335,6 @@
           <w:sz w:val="16"/>
           <w:szCs w:val="16"/>
         </w:rPr>
-        <w:t xml:space="preserve"> -</w:t>
-      </w:r>
-      <w:r>
-        <w:rPr>
-          <w:rFonts w:ascii="Calibri" w:hAnsi="Calibri"/>
-          <w:sz w:val="16"/>
-          <w:szCs w:val="16"/>
-        </w:rPr>
-        <w:t xml:space="preserve"> 3 year</w:t>
-      </w:r>
-    </w:p>
-    <w:p>
-      <w:pPr>
-        <w:numPr>
-          <w:ilvl w:val="0"/>
-          <w:numId w:val="3"/>
-        </w:numPr>
-        <w:rPr>
-          <w:rFonts w:ascii="Calibri" w:hAnsi="Calibri"/>
-          <w:sz w:val="16"/>
-          <w:szCs w:val="16"/>
-        </w:rPr>
-      </w:pPr>
-      <w:r>
-        <w:rPr>
-          <w:rFonts w:ascii="Calibri" w:hAnsi="Calibri"/>
-          <w:sz w:val="16"/>
-          <w:szCs w:val="16"/>
-        </w:rPr>
-        <w:t xml:space="preserve">PHP </w:t>
-      </w:r>
-      <w:r>
-        <w:rPr>
-          <w:rFonts w:ascii="Calibri" w:hAnsi="Calibri"/>
-          <w:sz w:val="16"/>
-          <w:szCs w:val="16"/>
-        </w:rPr>
-        <w:t>-</w:t>
-      </w:r>
-      <w:r>
-        <w:rPr>
-          <w:rFonts w:ascii="Calibri" w:hAnsi="Calibri"/>
-          <w:sz w:val="16"/>
-          <w:szCs w:val="16"/>
-        </w:rPr>
-        <w:t xml:space="preserve"> </w:t>
-      </w:r>
-      <w:r>
-        <w:rPr>
-          <w:rFonts w:ascii="Calibri" w:hAnsi="Calibri"/>
-          <w:b/>
-          <w:color w:val="00B050"/>
-          <w:sz w:val="12"/>
-          <w:szCs w:val="12"/>
-        </w:rPr>
-        <w:t>BASIC</w:t>
-      </w:r>
-      <w:r>
-        <w:rPr>
-          <w:rFonts w:ascii="Calibri" w:hAnsi="Calibri"/>
-          <w:b/>
-          <w:color w:val="00B050"/>
-          <w:sz w:val="12"/>
-          <w:szCs w:val="12"/>
-        </w:rPr>
-        <w:t xml:space="preserve"> </w:t>
-      </w:r>
-      <w:r>
-        <w:rPr>
-          <w:rFonts w:ascii="Calibri" w:hAnsi="Calibri"/>
-          <w:sz w:val="16"/>
-          <w:szCs w:val="16"/>
-        </w:rPr>
-        <w:t>- 1 year</w:t>
-      </w:r>
-    </w:p>
-    <w:p>
-      <w:pPr>
-        <w:numPr>
-          <w:ilvl w:val="0"/>
-          <w:numId w:val="3"/>
-        </w:numPr>
-        <w:rPr>
-          <w:rFonts w:ascii="Calibri" w:hAnsi="Calibri"/>
-          <w:sz w:val="16"/>
-          <w:szCs w:val="16"/>
-        </w:rPr>
-      </w:pPr>
-      <w:r>
-        <w:rPr>
-          <w:rFonts w:ascii="Calibri" w:hAnsi="Calibri"/>
-          <w:sz w:val="16"/>
-          <w:szCs w:val="16"/>
-        </w:rPr>
-        <w:t xml:space="preserve">Photoshop - </w:t>
-      </w:r>
-      <w:r>
-        <w:rPr>
-          <w:rFonts w:ascii="Calibri" w:hAnsi="Calibri"/>
-          <w:b/>
-          <w:color w:val="E36C0A"/>
-          <w:sz w:val="12"/>
-          <w:szCs w:val="12"/>
-        </w:rPr>
-        <w:t>EXCELLENT</w:t>
-      </w:r>
-      <w:r>
-        <w:rPr>
-          <w:rFonts w:ascii="Calibri" w:hAnsi="Calibri"/>
-          <w:sz w:val="16"/>
-          <w:szCs w:val="16"/>
-        </w:rPr>
         <w:t xml:space="preserve"> - </w:t>
       </w:r>
       <w:r>
@@ -1459,6 +1537,7 @@
           <w:sz w:val="16"/>
           <w:szCs w:val="16"/>
         </w:rPr>
+        <w:lastRenderedPageBreak/>
         <w:t xml:space="preserve">XML - </w:t>
       </w:r>
       <w:r>
@@ -1514,7 +1593,6 @@
           <w:sz w:val="16"/>
           <w:szCs w:val="16"/>
         </w:rPr>
-        <w:lastRenderedPageBreak/>
         <w:t xml:space="preserve">ASP.NET </w:t>
       </w:r>
       <w:r>
@@ -1717,7 +1795,15 @@
           <w:szCs w:val="16"/>
         </w:rPr>
         <w:lastRenderedPageBreak/>
-        <w:t>expert knowledgeable in JavaScript</w:t>
+        <w:t>expert knowledge</w:t>
+      </w:r>
+      <w:r>
+        <w:rPr>
+          <w:rFonts w:ascii="Calibri" w:hAnsi="Calibri"/>
+          <w:sz w:val="16"/>
+          <w:szCs w:val="16"/>
+        </w:rPr>
+        <w:t xml:space="preserve"> in JavaScript</w:t>
       </w:r>
     </w:p>
     <w:p>
@@ -1738,6 +1824,170 @@
           <w:sz w:val="16"/>
           <w:szCs w:val="16"/>
         </w:rPr>
+        <w:t>expert in RWD</w:t>
+      </w:r>
+    </w:p>
+    <w:p>
+      <w:pPr>
+        <w:numPr>
+          <w:ilvl w:val="0"/>
+          <w:numId w:val="4"/>
+        </w:numPr>
+        <w:rPr>
+          <w:rFonts w:ascii="Calibri" w:hAnsi="Calibri"/>
+          <w:sz w:val="16"/>
+          <w:szCs w:val="16"/>
+        </w:rPr>
+      </w:pPr>
+      <w:r>
+        <w:rPr>
+          <w:rFonts w:ascii="Calibri" w:hAnsi="Calibri"/>
+          <w:sz w:val="16"/>
+          <w:szCs w:val="16"/>
+        </w:rPr>
+        <w:t xml:space="preserve">well rounded in several JavaScript frameworks (Knockout.js, </w:t>
+      </w:r>
+      <w:r>
+        <w:rPr>
+          <w:rFonts w:ascii="Calibri" w:hAnsi="Calibri"/>
+          <w:sz w:val="16"/>
+          <w:szCs w:val="16"/>
+        </w:rPr>
+        <w:t xml:space="preserve">Angular.js, </w:t>
+      </w:r>
+      <w:r>
+        <w:rPr>
+          <w:rFonts w:ascii="Calibri" w:hAnsi="Calibri"/>
+          <w:sz w:val="16"/>
+          <w:szCs w:val="16"/>
+        </w:rPr>
+        <w:t>Sproutcore, Ember.js</w:t>
+      </w:r>
+      <w:r>
+        <w:rPr>
+          <w:rFonts w:ascii="Calibri" w:hAnsi="Calibri"/>
+          <w:sz w:val="16"/>
+          <w:szCs w:val="16"/>
+        </w:rPr>
+        <w:t>, RequireJS, CodeIgniter</w:t>
+      </w:r>
+      <w:r>
+        <w:rPr>
+          <w:rFonts w:ascii="Calibri" w:hAnsi="Calibri"/>
+          <w:sz w:val="16"/>
+          <w:szCs w:val="16"/>
+        </w:rPr>
+        <w:t>, Symfony2</w:t>
+      </w:r>
+      <w:r>
+        <w:rPr>
+          <w:rFonts w:ascii="Calibri" w:hAnsi="Calibri"/>
+          <w:sz w:val="16"/>
+          <w:szCs w:val="16"/>
+        </w:rPr>
+        <w:t xml:space="preserve">) </w:t>
+      </w:r>
+    </w:p>
+    <w:p>
+      <w:pPr>
+        <w:numPr>
+          <w:ilvl w:val="0"/>
+          <w:numId w:val="4"/>
+        </w:numPr>
+        <w:rPr>
+          <w:rFonts w:ascii="Calibri" w:hAnsi="Calibri"/>
+          <w:sz w:val="16"/>
+          <w:szCs w:val="16"/>
+        </w:rPr>
+      </w:pPr>
+      <w:r>
+        <w:rPr>
+          <w:rFonts w:ascii="Calibri" w:hAnsi="Calibri"/>
+          <w:sz w:val="16"/>
+          <w:szCs w:val="16"/>
+        </w:rPr>
+        <w:t xml:space="preserve">experience </w:t>
+      </w:r>
+      <w:r>
+        <w:rPr>
+          <w:rFonts w:ascii="Calibri" w:hAnsi="Calibri"/>
+          <w:sz w:val="16"/>
+          <w:szCs w:val="16"/>
+        </w:rPr>
+        <w:t>in using and building custom JQuery plugins</w:t>
+      </w:r>
+    </w:p>
+    <w:p>
+      <w:pPr>
+        <w:numPr>
+          <w:ilvl w:val="0"/>
+          <w:numId w:val="4"/>
+        </w:numPr>
+        <w:rPr>
+          <w:rFonts w:ascii="Calibri" w:hAnsi="Calibri"/>
+          <w:sz w:val="16"/>
+          <w:szCs w:val="16"/>
+        </w:rPr>
+      </w:pPr>
+      <w:r>
+        <w:rPr>
+          <w:rFonts w:ascii="Calibri" w:hAnsi="Calibri"/>
+          <w:sz w:val="16"/>
+          <w:szCs w:val="16"/>
+        </w:rPr>
+        <w:t xml:space="preserve">work every </w:t>
+      </w:r>
+      <w:bookmarkStart w:id="0" w:name="_GoBack"/>
+      <w:bookmarkEnd w:id="0"/>
+      <w:r>
+        <w:rPr>
+          <w:rFonts w:ascii="Calibri" w:hAnsi="Calibri"/>
+          <w:sz w:val="16"/>
+          <w:szCs w:val="16"/>
+        </w:rPr>
+        <w:t>day with Git and Grunt</w:t>
+      </w:r>
+    </w:p>
+    <w:p>
+      <w:pPr>
+        <w:numPr>
+          <w:ilvl w:val="0"/>
+          <w:numId w:val="4"/>
+        </w:numPr>
+        <w:rPr>
+          <w:rFonts w:ascii="Calibri" w:hAnsi="Calibri"/>
+          <w:sz w:val="16"/>
+          <w:szCs w:val="16"/>
+        </w:rPr>
+      </w:pPr>
+      <w:r>
+        <w:rPr>
+          <w:rFonts w:ascii="Calibri" w:hAnsi="Calibri"/>
+          <w:sz w:val="16"/>
+          <w:szCs w:val="16"/>
+        </w:rPr>
+        <w:lastRenderedPageBreak/>
+        <w:t>expert in HTML, CSS, Photoshop</w:t>
+      </w:r>
+    </w:p>
+    <w:p>
+      <w:pPr>
+        <w:numPr>
+          <w:ilvl w:val="0"/>
+          <w:numId w:val="4"/>
+        </w:numPr>
+        <w:rPr>
+          <w:rFonts w:ascii="Calibri" w:hAnsi="Calibri"/>
+          <w:sz w:val="16"/>
+          <w:szCs w:val="16"/>
+        </w:rPr>
+      </w:pPr>
+      <w:r>
+        <w:rPr>
+          <w:rFonts w:ascii="Calibri" w:hAnsi="Calibri"/>
+          <w:sz w:val="16"/>
+          <w:szCs w:val="16"/>
+        </w:rPr>
         <w:t>e</w:t>
       </w:r>
       <w:r>
@@ -1746,31 +1996,15 @@
           <w:sz w:val="16"/>
           <w:szCs w:val="16"/>
         </w:rPr>
-        <w:t xml:space="preserve">xpert </w:t>
-      </w:r>
-      <w:r>
-        <w:rPr>
-          <w:rFonts w:ascii="Calibri" w:hAnsi="Calibri"/>
-          <w:sz w:val="16"/>
-          <w:szCs w:val="16"/>
-        </w:rPr>
-        <w:t xml:space="preserve">in </w:t>
-      </w:r>
-      <w:r>
-        <w:rPr>
-          <w:rFonts w:ascii="Calibri" w:hAnsi="Calibri"/>
-          <w:sz w:val="16"/>
-          <w:szCs w:val="16"/>
-        </w:rPr>
-        <w:t>HTML, CSS, Photoshop</w:t>
-      </w:r>
-      <w:r>
-        <w:rPr>
-          <w:rFonts w:ascii="Calibri" w:hAnsi="Calibri"/>
-          <w:sz w:val="16"/>
-          <w:szCs w:val="16"/>
-        </w:rPr>
-        <w:t xml:space="preserve">, </w:t>
+        <w:t>xpert in handling other d</w:t>
+      </w:r>
+      <w:r>
+        <w:rPr>
+          <w:rFonts w:ascii="Calibri" w:hAnsi="Calibri"/>
+          <w:sz w:val="16"/>
+          <w:szCs w:val="16"/>
+        </w:rPr>
+        <w:t>eveloper’s code</w:t>
       </w:r>
     </w:p>
     <w:p>
@@ -1791,200 +2025,6 @@
           <w:sz w:val="16"/>
           <w:szCs w:val="16"/>
         </w:rPr>
-        <w:t>experience with fluid layouts</w:t>
-      </w:r>
-    </w:p>
-    <w:p>
-      <w:pPr>
-        <w:numPr>
-          <w:ilvl w:val="0"/>
-          <w:numId w:val="4"/>
-        </w:numPr>
-        <w:rPr>
-          <w:rFonts w:ascii="Calibri" w:hAnsi="Calibri"/>
-          <w:sz w:val="16"/>
-          <w:szCs w:val="16"/>
-        </w:rPr>
-      </w:pPr>
-      <w:r>
-        <w:rPr>
-          <w:rFonts w:ascii="Calibri" w:hAnsi="Calibri"/>
-          <w:sz w:val="16"/>
-          <w:szCs w:val="16"/>
-        </w:rPr>
-        <w:t xml:space="preserve">well rounded in several JavaScript frameworks (Knockout.js, </w:t>
-      </w:r>
-      <w:r>
-        <w:rPr>
-          <w:rFonts w:ascii="Calibri" w:hAnsi="Calibri"/>
-          <w:sz w:val="16"/>
-          <w:szCs w:val="16"/>
-        </w:rPr>
-        <w:t xml:space="preserve">Angular.js, </w:t>
-      </w:r>
-      <w:r>
-        <w:rPr>
-          <w:rFonts w:ascii="Calibri" w:hAnsi="Calibri"/>
-          <w:sz w:val="16"/>
-          <w:szCs w:val="16"/>
-        </w:rPr>
-        <w:t>Sproutcore, Ember.js</w:t>
-      </w:r>
-      <w:r>
-        <w:rPr>
-          <w:rFonts w:ascii="Calibri" w:hAnsi="Calibri"/>
-          <w:sz w:val="16"/>
-          <w:szCs w:val="16"/>
-        </w:rPr>
-        <w:t>, RequireJS, CodeIgniter</w:t>
-      </w:r>
-      <w:r>
-        <w:rPr>
-          <w:rFonts w:ascii="Calibri" w:hAnsi="Calibri"/>
-          <w:sz w:val="16"/>
-          <w:szCs w:val="16"/>
-        </w:rPr>
-        <w:t>, Symfony2</w:t>
-      </w:r>
-      <w:r>
-        <w:rPr>
-          <w:rFonts w:ascii="Calibri" w:hAnsi="Calibri"/>
-          <w:sz w:val="16"/>
-          <w:szCs w:val="16"/>
-        </w:rPr>
-        <w:t xml:space="preserve">) </w:t>
-      </w:r>
-    </w:p>
-    <w:p>
-      <w:pPr>
-        <w:numPr>
-          <w:ilvl w:val="0"/>
-          <w:numId w:val="4"/>
-        </w:numPr>
-        <w:rPr>
-          <w:rFonts w:ascii="Calibri" w:hAnsi="Calibri"/>
-          <w:sz w:val="16"/>
-          <w:szCs w:val="16"/>
-        </w:rPr>
-      </w:pPr>
-      <w:r>
-        <w:rPr>
-          <w:rFonts w:ascii="Calibri" w:hAnsi="Calibri"/>
-          <w:sz w:val="16"/>
-          <w:szCs w:val="16"/>
-        </w:rPr>
-        <w:t xml:space="preserve">experience </w:t>
-      </w:r>
-      <w:r>
-        <w:rPr>
-          <w:rFonts w:ascii="Calibri" w:hAnsi="Calibri"/>
-          <w:sz w:val="16"/>
-          <w:szCs w:val="16"/>
-        </w:rPr>
-        <w:t>in using and building custom JQuery plugins</w:t>
-      </w:r>
-    </w:p>
-    <w:p>
-      <w:pPr>
-        <w:numPr>
-          <w:ilvl w:val="0"/>
-          <w:numId w:val="4"/>
-        </w:numPr>
-        <w:rPr>
-          <w:rFonts w:ascii="Calibri" w:hAnsi="Calibri"/>
-          <w:sz w:val="16"/>
-          <w:szCs w:val="16"/>
-        </w:rPr>
-      </w:pPr>
-      <w:r>
-        <w:rPr>
-          <w:rFonts w:ascii="Calibri" w:hAnsi="Calibri"/>
-          <w:sz w:val="16"/>
-          <w:szCs w:val="16"/>
-        </w:rPr>
-        <w:lastRenderedPageBreak/>
-        <w:t>l</w:t>
-      </w:r>
-      <w:r>
-        <w:rPr>
-          <w:rFonts w:ascii="Calibri" w:hAnsi="Calibri"/>
-          <w:sz w:val="16"/>
-          <w:szCs w:val="16"/>
-        </w:rPr>
-        <w:t>earning Android 4.0</w:t>
-      </w:r>
-      <w:r>
-        <w:rPr>
-          <w:rFonts w:ascii="Calibri" w:hAnsi="Calibri"/>
-          <w:sz w:val="16"/>
-          <w:szCs w:val="16"/>
-        </w:rPr>
-        <w:t xml:space="preserve">, C# and </w:t>
-      </w:r>
-      <w:r>
-        <w:rPr>
-          <w:rFonts w:ascii="Calibri" w:hAnsi="Calibri"/>
-          <w:sz w:val="16"/>
-          <w:szCs w:val="16"/>
-        </w:rPr>
-        <w:t>ASP.NET</w:t>
-      </w:r>
-    </w:p>
-    <w:p>
-      <w:pPr>
-        <w:numPr>
-          <w:ilvl w:val="0"/>
-          <w:numId w:val="4"/>
-        </w:numPr>
-        <w:rPr>
-          <w:rFonts w:ascii="Calibri" w:hAnsi="Calibri"/>
-          <w:sz w:val="16"/>
-          <w:szCs w:val="16"/>
-        </w:rPr>
-      </w:pPr>
-      <w:r>
-        <w:rPr>
-          <w:rFonts w:ascii="Calibri" w:hAnsi="Calibri"/>
-          <w:sz w:val="16"/>
-          <w:szCs w:val="16"/>
-        </w:rPr>
-        <w:t>e</w:t>
-      </w:r>
-      <w:r>
-        <w:rPr>
-          <w:rFonts w:ascii="Calibri" w:hAnsi="Calibri"/>
-          <w:sz w:val="16"/>
-          <w:szCs w:val="16"/>
-        </w:rPr>
-        <w:t>xpert in handling other d</w:t>
-      </w:r>
-      <w:r>
-        <w:rPr>
-          <w:rFonts w:ascii="Calibri" w:hAnsi="Calibri"/>
-          <w:sz w:val="16"/>
-          <w:szCs w:val="16"/>
-        </w:rPr>
-        <w:t>eveloper’s code</w:t>
-      </w:r>
-    </w:p>
-    <w:p>
-      <w:pPr>
-        <w:numPr>
-          <w:ilvl w:val="0"/>
-          <w:numId w:val="4"/>
-        </w:numPr>
-        <w:rPr>
-          <w:rFonts w:ascii="Calibri" w:hAnsi="Calibri"/>
-          <w:sz w:val="16"/>
-          <w:szCs w:val="16"/>
-        </w:rPr>
-      </w:pPr>
-      <w:r>
-        <w:rPr>
-          <w:rFonts w:ascii="Calibri" w:hAnsi="Calibri"/>
-          <w:sz w:val="16"/>
-          <w:szCs w:val="16"/>
-        </w:rPr>
         <w:t>w</w:t>
       </w:r>
       <w:r>
@@ -1994,6 +2034,14 @@
           <w:szCs w:val="16"/>
         </w:rPr>
         <w:t>orked in agile development environment</w:t>
+      </w:r>
+      <w:r>
+        <w:rPr>
+          <w:rFonts w:ascii="Calibri" w:hAnsi="Calibri"/>
+          <w:sz w:val="16"/>
+          <w:szCs w:val="16"/>
+        </w:rPr>
+        <w:t xml:space="preserve"> (scrum)</w:t>
       </w:r>
     </w:p>
     <w:p>
@@ -2199,27 +2247,6 @@
           <w:szCs w:val="16"/>
         </w:rPr>
         <w:t xml:space="preserve"> developing best practices and coding conventions</w:t>
-      </w:r>
-    </w:p>
-    <w:p>
-      <w:pPr>
-        <w:numPr>
-          <w:ilvl w:val="0"/>
-          <w:numId w:val="4"/>
-        </w:numPr>
-        <w:rPr>
-          <w:rFonts w:ascii="Calibri" w:hAnsi="Calibri"/>
-          <w:sz w:val="16"/>
-          <w:szCs w:val="16"/>
-        </w:rPr>
-      </w:pPr>
-      <w:r>
-        <w:rPr>
-          <w:rFonts w:ascii="Calibri" w:hAnsi="Calibri"/>
-          <w:sz w:val="16"/>
-          <w:szCs w:val="16"/>
-        </w:rPr>
-        <w:t>have used Git and SVN</w:t>
       </w:r>
     </w:p>
     <w:p>
@@ -2310,14 +2337,6 @@
         </w:rPr>
         <w:t>ntermediate understand of back-end technologies</w:t>
       </w:r>
-      <w:r>
-        <w:rPr>
-          <w:rFonts w:ascii="Calibri" w:hAnsi="Calibri"/>
-          <w:sz w:val="16"/>
-          <w:szCs w:val="16"/>
-        </w:rPr>
-        <w:t xml:space="preserve"> and P</w:t>
-      </w:r>
     </w:p>
     <w:p>
       <w:pPr>
@@ -3663,6 +3682,7 @@
           <w:sz w:val="20"/>
           <w:szCs w:val="20"/>
         </w:rPr>
+        <w:lastRenderedPageBreak/>
         <w:t>Motion Season</w:t>
       </w:r>
       <w:r>
@@ -6305,7 +6325,6 @@
           <w:sz w:val="16"/>
           <w:szCs w:val="16"/>
         </w:rPr>
-        <w:lastRenderedPageBreak/>
         <w:t xml:space="preserve">developed </w:t>
       </w:r>
       <w:r>
@@ -10597,7 +10616,7 @@
 </file>
 
 <file path=customXml/itemProps1.xml><?xml version="1.0" encoding="utf-8"?>
-<ds:datastoreItem xmlns:ds="http://schemas.openxmlformats.org/officeDocument/2006/customXml" ds:itemID="{E42620D5-BF7B-41F7-8C05-6F349321BFF9}">
+<ds:datastoreItem xmlns:ds="http://schemas.openxmlformats.org/officeDocument/2006/customXml" ds:itemID="{9C4F5C6F-7147-4CFF-898F-16CF9CEACEDD}">
   <ds:schemaRefs>
     <ds:schemaRef ds:uri="http://schemas.openxmlformats.org/officeDocument/2006/bibliography"/>
   </ds:schemaRefs>

</xml_diff>

<commit_message>
added plugin icon + updated portfolio links and offline projects
</commit_message>
<xml_diff>
--- a/resume/Chester Rivas CV.docx
+++ b/resume/Chester Rivas CV.docx
@@ -693,23 +693,7 @@
           <w:sz w:val="16"/>
           <w:szCs w:val="16"/>
         </w:rPr>
-        <w:t xml:space="preserve">- </w:t>
-      </w:r>
-      <w:r>
-        <w:rPr>
-          <w:rFonts w:ascii="Calibri" w:hAnsi="Calibri"/>
-          <w:sz w:val="16"/>
-          <w:szCs w:val="16"/>
-        </w:rPr>
-        <w:t>1</w:t>
-      </w:r>
-      <w:r>
-        <w:rPr>
-          <w:rFonts w:ascii="Calibri" w:hAnsi="Calibri"/>
-          <w:sz w:val="16"/>
-          <w:szCs w:val="16"/>
-        </w:rPr>
-        <w:t xml:space="preserve"> year</w:t>
+        <w:t>- 1 year</w:t>
       </w:r>
     </w:p>
     <w:p>
@@ -851,31 +835,7 @@
           <w:sz w:val="16"/>
           <w:szCs w:val="16"/>
         </w:rPr>
-        <w:t xml:space="preserve"> </w:t>
-      </w:r>
-      <w:r>
-        <w:rPr>
-          <w:rFonts w:ascii="Calibri" w:hAnsi="Calibri"/>
-          <w:sz w:val="16"/>
-          <w:szCs w:val="16"/>
-        </w:rPr>
-        <w:t>2</w:t>
-      </w:r>
-      <w:r>
-        <w:rPr>
-          <w:rFonts w:ascii="Calibri" w:hAnsi="Calibri"/>
-          <w:sz w:val="16"/>
-          <w:szCs w:val="16"/>
-        </w:rPr>
-        <w:t xml:space="preserve"> year</w:t>
-      </w:r>
-      <w:r>
-        <w:rPr>
-          <w:rFonts w:ascii="Calibri" w:hAnsi="Calibri"/>
-          <w:sz w:val="16"/>
-          <w:szCs w:val="16"/>
-        </w:rPr>
-        <w:t>s</w:t>
+        <w:t xml:space="preserve"> 2 years</w:t>
       </w:r>
     </w:p>
     <w:p>
@@ -904,15 +864,7 @@
           <w:sz w:val="16"/>
           <w:szCs w:val="16"/>
         </w:rPr>
-        <w:t xml:space="preserve"> </w:t>
-      </w:r>
-      <w:r>
-        <w:rPr>
-          <w:rFonts w:ascii="Calibri" w:hAnsi="Calibri"/>
-          <w:sz w:val="16"/>
-          <w:szCs w:val="16"/>
-        </w:rPr>
-        <w:t xml:space="preserve">- </w:t>
+        <w:t xml:space="preserve"> - </w:t>
       </w:r>
       <w:r>
         <w:rPr>
@@ -967,15 +919,7 @@
           <w:sz w:val="16"/>
           <w:szCs w:val="16"/>
         </w:rPr>
-        <w:t>Bootstrap</w:t>
-      </w:r>
-      <w:r>
-        <w:rPr>
-          <w:rFonts w:ascii="Calibri" w:hAnsi="Calibri"/>
-          <w:sz w:val="16"/>
-          <w:szCs w:val="16"/>
-        </w:rPr>
-        <w:t xml:space="preserve"> - </w:t>
+        <w:t xml:space="preserve">Bootstrap - </w:t>
       </w:r>
       <w:r>
         <w:rPr>
@@ -1039,15 +983,7 @@
           <w:szCs w:val="16"/>
         </w:rPr>
         <w:lastRenderedPageBreak/>
-        <w:t>SASS/CSS3</w:t>
-      </w:r>
-      <w:r>
-        <w:rPr>
-          <w:rFonts w:ascii="Calibri" w:hAnsi="Calibri"/>
-          <w:sz w:val="16"/>
-          <w:szCs w:val="16"/>
-        </w:rPr>
-        <w:t xml:space="preserve"> - </w:t>
+        <w:t xml:space="preserve">SASS/CSS3 - </w:t>
       </w:r>
       <w:r>
         <w:rPr>
@@ -1935,17 +1871,7 @@
           <w:sz w:val="16"/>
           <w:szCs w:val="16"/>
         </w:rPr>
-        <w:t xml:space="preserve">work every </w:t>
-      </w:r>
-      <w:bookmarkStart w:id="0" w:name="_GoBack"/>
-      <w:bookmarkEnd w:id="0"/>
-      <w:r>
-        <w:rPr>
-          <w:rFonts w:ascii="Calibri" w:hAnsi="Calibri"/>
-          <w:sz w:val="16"/>
-          <w:szCs w:val="16"/>
-        </w:rPr>
-        <w:t>day with Git and Grunt</w:t>
+        <w:t>work every day with Git and Grunt</w:t>
       </w:r>
     </w:p>
     <w:p>
@@ -3005,6 +2931,8 @@
         </w:rPr>
         <w:t>responsible for all front end development on TMN website redesign</w:t>
       </w:r>
+      <w:bookmarkStart w:id="0" w:name="_GoBack"/>
+      <w:bookmarkEnd w:id="0"/>
     </w:p>
     <w:p>
       <w:pPr>
@@ -3025,7 +2953,31 @@
           <w:sz w:val="16"/>
           <w:szCs w:val="16"/>
         </w:rPr>
-        <w:t>worked in Symfony2 backend environment</w:t>
+        <w:t xml:space="preserve">collaborated with backend developer </w:t>
+      </w:r>
+      <w:r>
+        <w:rPr>
+          <w:rFonts w:ascii="Calibri" w:hAnsi="Calibri"/>
+          <w:sz w:val="16"/>
+          <w:szCs w:val="16"/>
+        </w:rPr>
+        <w:t xml:space="preserve">in </w:t>
+      </w:r>
+      <w:r>
+        <w:rPr>
+          <w:rFonts w:ascii="Calibri" w:hAnsi="Calibri"/>
+          <w:sz w:val="16"/>
+          <w:szCs w:val="16"/>
+        </w:rPr>
+        <w:t>a Symfony2</w:t>
+      </w:r>
+      <w:r>
+        <w:rPr>
+          <w:rFonts w:ascii="Calibri" w:hAnsi="Calibri"/>
+          <w:sz w:val="16"/>
+          <w:szCs w:val="16"/>
+        </w:rPr>
+        <w:t xml:space="preserve"> environment</w:t>
       </w:r>
     </w:p>
     <w:p>
@@ -3047,6 +2999,44 @@
           <w:sz w:val="16"/>
           <w:szCs w:val="16"/>
         </w:rPr>
+        <w:t xml:space="preserve">implemented backend API using Knockout </w:t>
+      </w:r>
+      <w:r>
+        <w:rPr>
+          <w:rFonts w:ascii="Calibri" w:hAnsi="Calibri"/>
+          <w:sz w:val="16"/>
+          <w:szCs w:val="16"/>
+        </w:rPr>
+        <w:t xml:space="preserve">parse JSON and render to </w:t>
+      </w:r>
+      <w:r>
+        <w:rPr>
+          <w:rFonts w:ascii="Calibri" w:hAnsi="Calibri"/>
+          <w:sz w:val="16"/>
+          <w:szCs w:val="16"/>
+        </w:rPr>
+        <w:t>front end</w:t>
+      </w:r>
+    </w:p>
+    <w:p>
+      <w:pPr>
+        <w:pStyle w:val="ListParagraph"/>
+        <w:numPr>
+          <w:ilvl w:val="0"/>
+          <w:numId w:val="15"/>
+        </w:numPr>
+        <w:rPr>
+          <w:rFonts w:ascii="Calibri" w:hAnsi="Calibri"/>
+          <w:sz w:val="16"/>
+          <w:szCs w:val="16"/>
+        </w:rPr>
+      </w:pPr>
+      <w:r>
+        <w:rPr>
+          <w:rFonts w:ascii="Calibri" w:hAnsi="Calibri"/>
+          <w:sz w:val="16"/>
+          <w:szCs w:val="16"/>
+        </w:rPr>
         <w:t>created custom JQuery plugins</w:t>
       </w:r>
     </w:p>
@@ -3091,7 +3081,7 @@
           <w:sz w:val="16"/>
           <w:szCs w:val="16"/>
         </w:rPr>
-        <w:t>implemented backend API using Knockout to render on the front end</w:t>
+        <w:t>used TweenMax to animate elements</w:t>
       </w:r>
     </w:p>
     <w:p>
@@ -3662,15 +3652,6 @@
       <w:pPr>
         <w:rPr>
           <w:rFonts w:ascii="Calibri" w:hAnsi="Calibri"/>
-          <w:sz w:val="16"/>
-          <w:szCs w:val="16"/>
-        </w:rPr>
-      </w:pPr>
-    </w:p>
-    <w:p>
-      <w:pPr>
-        <w:rPr>
-          <w:rFonts w:ascii="Calibri" w:hAnsi="Calibri"/>
           <w:sz w:val="20"/>
           <w:szCs w:val="20"/>
         </w:rPr>
@@ -4192,7 +4173,23 @@
           <w:sz w:val="16"/>
           <w:szCs w:val="16"/>
         </w:rPr>
-        <w:t>used GitHub</w:t>
+        <w:t>learn</w:t>
+      </w:r>
+      <w:r>
+        <w:rPr>
+          <w:rFonts w:ascii="Calibri" w:hAnsi="Calibri"/>
+          <w:sz w:val="16"/>
+          <w:szCs w:val="16"/>
+        </w:rPr>
+        <w:t>ed</w:t>
+      </w:r>
+      <w:r>
+        <w:rPr>
+          <w:rFonts w:ascii="Calibri" w:hAnsi="Calibri"/>
+          <w:sz w:val="16"/>
+          <w:szCs w:val="16"/>
+        </w:rPr>
+        <w:t xml:space="preserve"> and used Git</w:t>
       </w:r>
     </w:p>
     <w:p>
@@ -4244,7 +4241,7 @@
           <w:sz w:val="16"/>
           <w:szCs w:val="16"/>
         </w:rPr>
-        <w:t>performance tested  prototypes on devices</w:t>
+        <w:t>built prototypes and performance tested them on various devices</w:t>
       </w:r>
     </w:p>
     <w:p>
@@ -10616,7 +10613,7 @@
 </file>
 
 <file path=customXml/itemProps1.xml><?xml version="1.0" encoding="utf-8"?>
-<ds:datastoreItem xmlns:ds="http://schemas.openxmlformats.org/officeDocument/2006/customXml" ds:itemID="{9C4F5C6F-7147-4CFF-898F-16CF9CEACEDD}">
+<ds:datastoreItem xmlns:ds="http://schemas.openxmlformats.org/officeDocument/2006/customXml" ds:itemID="{3B13E2C6-2FFE-46DC-B527-A6BD92236B5D}">
   <ds:schemaRefs>
     <ds:schemaRef ds:uri="http://schemas.openxmlformats.org/officeDocument/2006/bibliography"/>
   </ds:schemaRefs>

</xml_diff>